<commit_message>
Update course materials 2026-01-19 11:32:54
</commit_message>
<xml_diff>
--- a/administration/course_syllabus/SE446_Syllabus_Spring2026.docx
+++ b/administration/course_syllabus/SE446_Syllabus_Spring2026.docx
@@ -34,6 +34,15 @@
           <w:szCs w:val="28"/>
         </w:rPr>
         <w:t>OUTLINE</w:t>
+      </w:r>
+      <w:r>
+        <w:rPr>
+          <w:rFonts w:asciiTheme="majorBidi" w:hAnsiTheme="majorBidi" w:cstheme="majorBidi"/>
+          <w:b/>
+          <w:sz w:val="28"/>
+          <w:szCs w:val="28"/>
+        </w:rPr>
+        <w:t xml:space="preserve"> (TENTATIVE)</w:t>
       </w:r>
     </w:p>
     <w:tbl>
@@ -1923,8 +1932,13 @@
             <w:pPr>
               <w:cnfStyle w:val="000000000000" w:firstRow="0" w:lastRow="0" w:firstColumn="0" w:lastColumn="0" w:oddVBand="0" w:evenVBand="0" w:oddHBand="0" w:evenHBand="0" w:firstRowFirstColumn="0" w:firstRowLastColumn="0" w:lastRowFirstColumn="0" w:lastRowLastColumn="0"/>
             </w:pPr>
-            <w:r>
-              <w:t>SO 1 (PLO1)</w:t>
+            <w:proofErr w:type="gramStart"/>
+            <w:r>
+              <w:t>SO</w:t>
+            </w:r>
+            <w:proofErr w:type="gramEnd"/>
+            <w:r>
+              <w:t xml:space="preserve"> 1 (PLO1)</w:t>
             </w:r>
           </w:p>
         </w:tc>
@@ -2003,8 +2017,13 @@
             <w:pPr>
               <w:cnfStyle w:val="000000000000" w:firstRow="0" w:lastRow="0" w:firstColumn="0" w:lastColumn="0" w:oddVBand="0" w:evenVBand="0" w:oddHBand="0" w:evenHBand="0" w:firstRowFirstColumn="0" w:firstRowLastColumn="0" w:lastRowFirstColumn="0" w:lastRowLastColumn="0"/>
             </w:pPr>
-            <w:r>
-              <w:t>SO 2, SO 6 (PLO4, 5)</w:t>
+            <w:proofErr w:type="gramStart"/>
+            <w:r>
+              <w:t>SO</w:t>
+            </w:r>
+            <w:proofErr w:type="gramEnd"/>
+            <w:r>
+              <w:t xml:space="preserve"> 2, SO 6 (PLO4, 5)</w:t>
             </w:r>
           </w:p>
         </w:tc>
@@ -2056,8 +2075,13 @@
             <w:pPr>
               <w:cnfStyle w:val="000000100000" w:firstRow="0" w:lastRow="0" w:firstColumn="0" w:lastColumn="0" w:oddVBand="0" w:evenVBand="0" w:oddHBand="1" w:evenHBand="0" w:firstRowFirstColumn="0" w:firstRowLastColumn="0" w:lastRowFirstColumn="0" w:lastRowLastColumn="0"/>
             </w:pPr>
-            <w:r>
-              <w:t>SO 2 (PLO2)</w:t>
+            <w:proofErr w:type="gramStart"/>
+            <w:r>
+              <w:t>SO</w:t>
+            </w:r>
+            <w:proofErr w:type="gramEnd"/>
+            <w:r>
+              <w:t xml:space="preserve"> 2 (PLO2)</w:t>
             </w:r>
           </w:p>
         </w:tc>
@@ -2150,8 +2174,13 @@
             <w:pPr>
               <w:cnfStyle w:val="000000100000" w:firstRow="0" w:lastRow="0" w:firstColumn="0" w:lastColumn="0" w:oddVBand="0" w:evenVBand="0" w:oddHBand="1" w:evenHBand="0" w:firstRowFirstColumn="0" w:firstRowLastColumn="0" w:lastRowFirstColumn="0" w:lastRowLastColumn="0"/>
             </w:pPr>
-            <w:r>
-              <w:t>SO 4, SO 5 (PLO7)</w:t>
+            <w:proofErr w:type="gramStart"/>
+            <w:r>
+              <w:t>SO</w:t>
+            </w:r>
+            <w:proofErr w:type="gramEnd"/>
+            <w:r>
+              <w:t xml:space="preserve"> 4, SO 5 (PLO7)</w:t>
             </w:r>
           </w:p>
         </w:tc>
@@ -7738,7 +7767,27 @@
           <w:sz w:val="20"/>
           <w:szCs w:val="20"/>
         </w:rPr>
-        <w:t>Students must possess a valid student ID in order to be allowed entry into any exams.</w:t>
+        <w:t xml:space="preserve">Students must possess a valid student ID </w:t>
+      </w:r>
+      <w:proofErr w:type="gramStart"/>
+      <w:r>
+        <w:rPr>
+          <w:rFonts w:asciiTheme="majorBidi" w:hAnsiTheme="majorBidi" w:cstheme="majorBidi"/>
+          <w:color w:val="000000"/>
+          <w:sz w:val="20"/>
+          <w:szCs w:val="20"/>
+        </w:rPr>
+        <w:t>in order to</w:t>
+      </w:r>
+      <w:proofErr w:type="gramEnd"/>
+      <w:r>
+        <w:rPr>
+          <w:rFonts w:asciiTheme="majorBidi" w:hAnsiTheme="majorBidi" w:cstheme="majorBidi"/>
+          <w:color w:val="000000"/>
+          <w:sz w:val="20"/>
+          <w:szCs w:val="20"/>
+        </w:rPr>
+        <w:t xml:space="preserve"> be allowed entry into any exams.</w:t>
       </w:r>
     </w:p>
     <w:p>
@@ -14166,7 +14215,9 @@
 </file>
 
 <file path=customXml/item1.xml><?xml version="1.0" encoding="utf-8"?>
-<b:Sources xmlns:b="http://schemas.openxmlformats.org/officeDocument/2006/bibliography" xmlns="http://schemas.openxmlformats.org/officeDocument/2006/bibliography" SelectedStyle="\APASixthEditionOfficeOnline.xsl" StyleName="APA" Version="6"/>
+<p:properties xmlns:p="http://schemas.microsoft.com/office/2006/metadata/properties" xmlns:xsi="http://www.w3.org/2001/XMLSchema-instance" xmlns:pc="http://schemas.microsoft.com/office/infopath/2007/PartnerControls">
+  <documentManagement/>
+</p:properties>
 </file>
 
 <file path=customXml/item2.xml><?xml version="1.0" encoding="utf-8"?>
@@ -14340,9 +14391,7 @@
 </file>
 
 <file path=customXml/item3.xml><?xml version="1.0" encoding="utf-8"?>
-<p:properties xmlns:p="http://schemas.microsoft.com/office/2006/metadata/properties" xmlns:xsi="http://www.w3.org/2001/XMLSchema-instance" xmlns:pc="http://schemas.microsoft.com/office/infopath/2007/PartnerControls">
-  <documentManagement/>
-</p:properties>
+<b:Sources xmlns:b="http://schemas.openxmlformats.org/officeDocument/2006/bibliography" xmlns="http://schemas.openxmlformats.org/officeDocument/2006/bibliography" SelectedStyle="\APASixthEditionOfficeOnline.xsl" StyleName="APA" Version="6"/>
 </file>
 
 <file path=customXml/item4.xml><?xml version="1.0" encoding="utf-8"?>
@@ -14355,9 +14404,10 @@
 </file>
 
 <file path=customXml/itemProps1.xml><?xml version="1.0" encoding="utf-8"?>
-<ds:datastoreItem xmlns:ds="http://schemas.openxmlformats.org/officeDocument/2006/customXml" ds:itemID="{377B8789-2757-4BF2-B56C-B5B19BCAC0AF}">
+<ds:datastoreItem xmlns:ds="http://schemas.openxmlformats.org/officeDocument/2006/customXml" ds:itemID="{9C19AAB7-8A11-4574-9511-D8F2FF678AE6}">
   <ds:schemaRefs>
-    <ds:schemaRef ds:uri="http://schemas.openxmlformats.org/officeDocument/2006/bibliography"/>
+    <ds:schemaRef ds:uri="http://schemas.microsoft.com/office/2006/metadata/properties"/>
+    <ds:schemaRef ds:uri="http://schemas.microsoft.com/office/infopath/2007/PartnerControls"/>
   </ds:schemaRefs>
 </ds:datastoreItem>
 </file>
@@ -14381,10 +14431,9 @@
 </file>
 
 <file path=customXml/itemProps3.xml><?xml version="1.0" encoding="utf-8"?>
-<ds:datastoreItem xmlns:ds="http://schemas.openxmlformats.org/officeDocument/2006/customXml" ds:itemID="{9C19AAB7-8A11-4574-9511-D8F2FF678AE6}">
+<ds:datastoreItem xmlns:ds="http://schemas.openxmlformats.org/officeDocument/2006/customXml" ds:itemID="{377B8789-2757-4BF2-B56C-B5B19BCAC0AF}">
   <ds:schemaRefs>
-    <ds:schemaRef ds:uri="http://schemas.microsoft.com/office/2006/metadata/properties"/>
-    <ds:schemaRef ds:uri="http://schemas.microsoft.com/office/infopath/2007/PartnerControls"/>
+    <ds:schemaRef ds:uri="http://schemas.openxmlformats.org/officeDocument/2006/bibliography"/>
   </ds:schemaRefs>
 </ds:datastoreItem>
 </file>

</xml_diff>